<commit_message>
Documentación del primer sprint
</commit_message>
<xml_diff>
--- a/Documentación y modelos/Documentación Sprint 1.docx
+++ b/Documentación y modelos/Documentación Sprint 1.docx
@@ -1389,12 +1389,12 @@
           <wp:inline distB="114300" distT="114300" distL="114300" distR="114300">
             <wp:extent cx="5734050" cy="1028700"/>
             <wp:effectExtent b="12700" l="12700" r="12700" t="12700"/>
-            <wp:docPr id="8" name="image2.png"/>
+            <wp:docPr id="8" name="image6.png"/>
             <a:graphic>
               <a:graphicData uri="http://schemas.openxmlformats.org/drawingml/2006/picture">
                 <pic:pic>
                   <pic:nvPicPr>
-                    <pic:cNvPr id="0" name="image2.png"/>
+                    <pic:cNvPr id="0" name="image6.png"/>
                     <pic:cNvPicPr preferRelativeResize="0"/>
                   </pic:nvPicPr>
                   <pic:blipFill>
@@ -2951,12 +2951,12 @@
           <wp:inline distB="114300" distT="114300" distL="114300" distR="114300">
             <wp:extent cx="5734050" cy="3124200"/>
             <wp:effectExtent b="0" l="0" r="0" t="0"/>
-            <wp:docPr id="5" name="image8.jpg"/>
+            <wp:docPr id="5" name="image9.jpg"/>
             <a:graphic>
               <a:graphicData uri="http://schemas.openxmlformats.org/drawingml/2006/picture">
                 <pic:pic>
                   <pic:nvPicPr>
-                    <pic:cNvPr id="0" name="image8.jpg"/>
+                    <pic:cNvPr id="0" name="image9.jpg"/>
                     <pic:cNvPicPr preferRelativeResize="0"/>
                   </pic:nvPicPr>
                   <pic:blipFill>
@@ -3183,12 +3183,12 @@
           <wp:inline distB="114300" distT="114300" distL="114300" distR="114300">
             <wp:extent cx="5734050" cy="1371600"/>
             <wp:effectExtent b="0" l="0" r="0" t="0"/>
-            <wp:docPr id="10" name="image1.jpg"/>
+            <wp:docPr id="10" name="image7.jpg"/>
             <a:graphic>
               <a:graphicData uri="http://schemas.openxmlformats.org/drawingml/2006/picture">
                 <pic:pic>
                   <pic:nvPicPr>
-                    <pic:cNvPr id="0" name="image1.jpg"/>
+                    <pic:cNvPr id="0" name="image7.jpg"/>
                     <pic:cNvPicPr preferRelativeResize="0"/>
                   </pic:nvPicPr>
                   <pic:blipFill>
@@ -3266,12 +3266,12 @@
           <wp:inline distB="114300" distT="114300" distL="114300" distR="114300">
             <wp:extent cx="3724275" cy="1238250"/>
             <wp:effectExtent b="0" l="0" r="0" t="0"/>
-            <wp:docPr id="2" name="image6.jpg"/>
+            <wp:docPr id="2" name="image3.jpg"/>
             <a:graphic>
               <a:graphicData uri="http://schemas.openxmlformats.org/drawingml/2006/picture">
                 <pic:pic>
                   <pic:nvPicPr>
-                    <pic:cNvPr id="0" name="image6.jpg"/>
+                    <pic:cNvPr id="0" name="image3.jpg"/>
                     <pic:cNvPicPr preferRelativeResize="0"/>
                   </pic:nvPicPr>
                   <pic:blipFill>
@@ -3373,12 +3373,12 @@
           <wp:inline distB="114300" distT="114300" distL="114300" distR="114300">
             <wp:extent cx="5734050" cy="2527300"/>
             <wp:effectExtent b="12700" l="12700" r="12700" t="12700"/>
-            <wp:docPr id="7" name="image9.png"/>
+            <wp:docPr id="7" name="image8.png"/>
             <a:graphic>
               <a:graphicData uri="http://schemas.openxmlformats.org/drawingml/2006/picture">
                 <pic:pic>
                   <pic:nvPicPr>
-                    <pic:cNvPr id="0" name="image9.png"/>
+                    <pic:cNvPr id="0" name="image8.png"/>
                     <pic:cNvPicPr preferRelativeResize="0"/>
                   </pic:nvPicPr>
                   <pic:blipFill>
@@ -3481,12 +3481,12 @@
           <wp:inline distB="114300" distT="114300" distL="114300" distR="114300">
             <wp:extent cx="2757488" cy="919163"/>
             <wp:effectExtent b="12700" l="12700" r="12700" t="12700"/>
-            <wp:docPr id="9" name="image7.png"/>
+            <wp:docPr id="9" name="image2.png"/>
             <a:graphic>
               <a:graphicData uri="http://schemas.openxmlformats.org/drawingml/2006/picture">
                 <pic:pic>
                   <pic:nvPicPr>
-                    <pic:cNvPr id="0" name="image7.png"/>
+                    <pic:cNvPr id="0" name="image2.png"/>
                     <pic:cNvPicPr preferRelativeResize="0"/>
                   </pic:nvPicPr>
                   <pic:blipFill>
@@ -3603,12 +3603,12 @@
           <wp:inline distB="114300" distT="114300" distL="114300" distR="114300">
             <wp:extent cx="5734050" cy="2146300"/>
             <wp:effectExtent b="12700" l="12700" r="12700" t="12700"/>
-            <wp:docPr id="1" name="image3.png"/>
+            <wp:docPr id="1" name="image4.png"/>
             <a:graphic>
               <a:graphicData uri="http://schemas.openxmlformats.org/drawingml/2006/picture">
                 <pic:pic>
                   <pic:nvPicPr>
-                    <pic:cNvPr id="0" name="image3.png"/>
+                    <pic:cNvPr id="0" name="image4.png"/>
                     <pic:cNvPicPr preferRelativeResize="0"/>
                   </pic:nvPicPr>
                   <pic:blipFill>
@@ -3658,7 +3658,7 @@
           <w:szCs w:val="18"/>
           <w:rtl w:val="0"/>
         </w:rPr>
-        <w:t xml:space="preserve">Imagen 7:</w:t>
+        <w:t xml:space="preserve">Imagen 10:</w:t>
       </w:r>
       <w:r>
         <w:rPr>
@@ -3793,12 +3793,12 @@
         <wp:inline distB="114300" distT="114300" distL="114300" distR="114300">
           <wp:extent cx="1452563" cy="537689"/>
           <wp:effectExtent b="0" l="0" r="0" t="0"/>
-          <wp:docPr id="6" name="image4.png"/>
+          <wp:docPr id="6" name="image1.png"/>
           <a:graphic>
             <a:graphicData uri="http://schemas.openxmlformats.org/drawingml/2006/picture">
               <pic:pic>
                 <pic:nvPicPr>
-                  <pic:cNvPr id="0" name="image4.png"/>
+                  <pic:cNvPr id="0" name="image1.png"/>
                   <pic:cNvPicPr preferRelativeResize="0"/>
                 </pic:nvPicPr>
                 <pic:blipFill>

</xml_diff>